<commit_message>
Replaced the old project with some mod
</commit_message>
<xml_diff>
--- a/Website Files/Color_Code&Font_Instruction.docx
+++ b/Website Files/Color_Code&Font_Instruction.docx
@@ -20,20 +20,8 @@
           <w:szCs w:val="36"/>
           <w:highlight w:val="green"/>
         </w:rPr>
-        <w:t xml:space="preserve">Best Of Luck, </w:t>
-      </w:r>
-      <w:proofErr w:type="spellStart"/>
-      <w:r>
-        <w:rPr>
-          <w:b/>
-          <w:bCs/>
-          <w:sz w:val="36"/>
-          <w:szCs w:val="36"/>
-          <w:highlight w:val="green"/>
-        </w:rPr>
-        <w:t>Bruhters</w:t>
-      </w:r>
-      <w:proofErr w:type="spellEnd"/>
+        <w:t>Best Of Luck, Bruhters</w:t>
+      </w:r>
     </w:p>
     <w:p>
       <w:pPr>
@@ -89,38 +77,8 @@
           <w:sz w:val="36"/>
           <w:szCs w:val="36"/>
         </w:rPr>
-        <w:t>#ff9d42(Orange)</w:t>
-      </w:r>
-    </w:p>
-    <w:p>
-      <w:pPr>
-        <w:rPr>
-          <w:b/>
-          <w:bCs/>
-          <w:sz w:val="36"/>
-          <w:szCs w:val="36"/>
-        </w:rPr>
-      </w:pPr>
-      <w:r>
-        <w:rPr>
-          <w:b/>
-          <w:bCs/>
-          <w:sz w:val="36"/>
-          <w:szCs w:val="36"/>
-        </w:rPr>
-        <w:t xml:space="preserve">#d12053(Pink </w:t>
-      </w:r>
-      <w:proofErr w:type="gramStart"/>
-      <w:r>
-        <w:rPr>
-          <w:b/>
-          <w:bCs/>
-          <w:sz w:val="36"/>
-          <w:szCs w:val="36"/>
-        </w:rPr>
-        <w:t>For</w:t>
-      </w:r>
-      <w:proofErr w:type="gramEnd"/>
+        <w:t>#f39c12</w:t>
+      </w:r>
       <w:r>
         <w:rPr>
           <w:b/>
@@ -130,25 +88,33 @@
         </w:rPr>
         <w:t xml:space="preserve"> </w:t>
       </w:r>
-      <w:proofErr w:type="spellStart"/>
-      <w:r>
-        <w:rPr>
-          <w:b/>
-          <w:bCs/>
-          <w:sz w:val="36"/>
-          <w:szCs w:val="36"/>
-        </w:rPr>
-        <w:t>Bkash</w:t>
-      </w:r>
-      <w:proofErr w:type="spellEnd"/>
-      <w:r>
-        <w:rPr>
-          <w:b/>
-          <w:bCs/>
-          <w:sz w:val="36"/>
-          <w:szCs w:val="36"/>
-        </w:rPr>
-        <w:t>)</w:t>
+      <w:r>
+        <w:rPr>
+          <w:b/>
+          <w:bCs/>
+          <w:sz w:val="36"/>
+          <w:szCs w:val="36"/>
+        </w:rPr>
+        <w:t>(Orange)</w:t>
+      </w:r>
+    </w:p>
+    <w:p>
+      <w:pPr>
+        <w:rPr>
+          <w:b/>
+          <w:bCs/>
+          <w:sz w:val="36"/>
+          <w:szCs w:val="36"/>
+        </w:rPr>
+      </w:pPr>
+      <w:r>
+        <w:rPr>
+          <w:b/>
+          <w:bCs/>
+          <w:sz w:val="36"/>
+          <w:szCs w:val="36"/>
+        </w:rPr>
+        <w:t>#d12053(Pink For Bkash)</w:t>
       </w:r>
     </w:p>
     <w:p>
@@ -281,16 +247,7 @@
           <w:sz w:val="36"/>
           <w:szCs w:val="36"/>
         </w:rPr>
-        <w:t xml:space="preserve">#919191(gray) – use in Print Button </w:t>
-      </w:r>
-      <w:r>
-        <w:rPr>
-          <w:b/>
-          <w:bCs/>
-          <w:sz w:val="36"/>
-          <w:szCs w:val="36"/>
-        </w:rPr>
-        <w:t>in printing schedule</w:t>
+        <w:t>#919191(gray) – use in Print Button in printing schedule</w:t>
       </w:r>
     </w:p>
     <w:p>
@@ -338,174 +295,77 @@
           <w:sz w:val="36"/>
           <w:szCs w:val="36"/>
         </w:rPr>
-        <w:t>Use Font: Source Serif Pro for everything</w:t>
-      </w:r>
-      <w:r>
-        <w:rPr>
-          <w:b/>
-          <w:bCs/>
-          <w:sz w:val="36"/>
-          <w:szCs w:val="36"/>
-        </w:rPr>
-        <w:t xml:space="preserve"> ()</w:t>
-      </w:r>
-    </w:p>
-    <w:p>
-      <w:pPr>
-        <w:rPr>
-          <w:b/>
-          <w:bCs/>
-          <w:sz w:val="36"/>
-          <w:szCs w:val="36"/>
-        </w:rPr>
-      </w:pPr>
-      <w:r>
-        <w:rPr>
-          <w:b/>
-          <w:bCs/>
-          <w:sz w:val="36"/>
-          <w:szCs w:val="36"/>
-        </w:rPr>
-        <w:t xml:space="preserve">Use Font: Bukhari Script for Header such as </w:t>
-      </w:r>
-      <w:proofErr w:type="spellStart"/>
-      <w:r>
-        <w:rPr>
-          <w:b/>
-          <w:bCs/>
-          <w:sz w:val="36"/>
-          <w:szCs w:val="36"/>
-        </w:rPr>
-        <w:t>PrintHobe</w:t>
-      </w:r>
-      <w:proofErr w:type="spellEnd"/>
-      <w:r>
-        <w:rPr>
-          <w:b/>
-          <w:bCs/>
-          <w:sz w:val="36"/>
-          <w:szCs w:val="36"/>
-        </w:rPr>
-        <w:t xml:space="preserve"> and Hello, CSE-21</w:t>
-      </w:r>
-    </w:p>
-    <w:p>
-      <w:pPr>
-        <w:rPr>
-          <w:b/>
-          <w:bCs/>
-          <w:sz w:val="36"/>
-          <w:szCs w:val="36"/>
-        </w:rPr>
-      </w:pPr>
-    </w:p>
-    <w:p>
-      <w:pPr>
-        <w:rPr>
-          <w:b/>
-          <w:bCs/>
-          <w:sz w:val="36"/>
-          <w:szCs w:val="36"/>
-        </w:rPr>
-      </w:pPr>
-    </w:p>
-    <w:p>
-      <w:pPr>
-        <w:rPr>
-          <w:b/>
-          <w:bCs/>
-          <w:sz w:val="36"/>
-          <w:szCs w:val="36"/>
-        </w:rPr>
-      </w:pPr>
-    </w:p>
-    <w:p>
-      <w:pPr>
-        <w:rPr>
-          <w:b/>
-          <w:bCs/>
-          <w:sz w:val="36"/>
-          <w:szCs w:val="36"/>
-        </w:rPr>
-      </w:pPr>
-      <w:r>
-        <w:rPr>
-          <w:b/>
-          <w:bCs/>
-          <w:sz w:val="36"/>
-          <w:szCs w:val="36"/>
-        </w:rPr>
-        <w:t xml:space="preserve">Ami font gula diye dicchi. Font Gula basic or build in font </w:t>
-      </w:r>
-      <w:proofErr w:type="spellStart"/>
-      <w:r>
-        <w:rPr>
-          <w:b/>
-          <w:bCs/>
-          <w:sz w:val="36"/>
-          <w:szCs w:val="36"/>
-        </w:rPr>
-        <w:t>na.</w:t>
-      </w:r>
-      <w:proofErr w:type="spellEnd"/>
-      <w:r>
-        <w:rPr>
-          <w:b/>
-          <w:bCs/>
-          <w:sz w:val="36"/>
-          <w:szCs w:val="36"/>
-        </w:rPr>
-        <w:t xml:space="preserve"> Still font related prblm hole janas. </w:t>
-      </w:r>
-    </w:p>
-    <w:p>
-      <w:pPr>
-        <w:rPr>
-          <w:b/>
-          <w:bCs/>
-          <w:sz w:val="36"/>
-          <w:szCs w:val="36"/>
-        </w:rPr>
-      </w:pPr>
-      <w:r>
-        <w:rPr>
-          <w:b/>
-          <w:bCs/>
-          <w:sz w:val="36"/>
-          <w:szCs w:val="36"/>
-        </w:rPr>
-        <w:t xml:space="preserve">CSS a </w:t>
-      </w:r>
-      <w:proofErr w:type="spellStart"/>
-      <w:r>
-        <w:rPr>
-          <w:b/>
-          <w:bCs/>
-          <w:sz w:val="36"/>
-          <w:szCs w:val="36"/>
-        </w:rPr>
-        <w:t>boshaile</w:t>
-      </w:r>
-      <w:proofErr w:type="spellEnd"/>
-      <w:r>
-        <w:rPr>
-          <w:b/>
-          <w:bCs/>
-          <w:sz w:val="36"/>
-          <w:szCs w:val="36"/>
-        </w:rPr>
-        <w:t xml:space="preserve"> code: // or check homepage.css</w:t>
-      </w:r>
-    </w:p>
-    <w:p>
-      <w:pPr>
-        <w:rPr>
-          <w:b/>
-          <w:bCs/>
-          <w:sz w:val="36"/>
-          <w:szCs w:val="36"/>
-        </w:rPr>
-      </w:pPr>
+        <w:t xml:space="preserve">Use Font: Bukhari Script for Header such as PrintHobe </w:t>
+      </w:r>
+    </w:p>
+    <w:p>
+      <w:pPr>
+        <w:rPr>
+          <w:b/>
+          <w:bCs/>
+          <w:sz w:val="36"/>
+          <w:szCs w:val="36"/>
+        </w:rPr>
+      </w:pPr>
+    </w:p>
+    <w:p>
+      <w:pPr>
+        <w:rPr>
+          <w:b/>
+          <w:bCs/>
+          <w:sz w:val="36"/>
+          <w:szCs w:val="36"/>
+        </w:rPr>
+      </w:pPr>
+    </w:p>
+    <w:p>
+      <w:pPr>
+        <w:rPr>
+          <w:b/>
+          <w:bCs/>
+          <w:sz w:val="36"/>
+          <w:szCs w:val="36"/>
+        </w:rPr>
+      </w:pPr>
+    </w:p>
+    <w:p>
+      <w:pPr>
+        <w:rPr>
+          <w:b/>
+          <w:bCs/>
+          <w:sz w:val="36"/>
+          <w:szCs w:val="36"/>
+        </w:rPr>
+      </w:pPr>
+    </w:p>
+    <w:p>
+      <w:pPr>
+        <w:rPr>
+          <w:b/>
+          <w:bCs/>
+          <w:sz w:val="36"/>
+          <w:szCs w:val="36"/>
+        </w:rPr>
+      </w:pPr>
+    </w:p>
+    <w:p>
+      <w:pPr>
+        <w:rPr>
+          <w:b/>
+          <w:bCs/>
+          <w:sz w:val="36"/>
+          <w:szCs w:val="36"/>
+        </w:rPr>
+      </w:pPr>
+      <w:r>
+        <w:rPr>
+          <w:b/>
+          <w:bCs/>
+          <w:sz w:val="36"/>
+          <w:szCs w:val="36"/>
+        </w:rPr>
+        <w:t>CSS a boshaile code: // or check homepage.css</w:t>
+      </w:r>
       <w:r>
         <w:rPr>
           <w:b/>
@@ -541,152 +401,6 @@
           <w:sz w:val="36"/>
           <w:szCs w:val="36"/>
         </w:rPr>
-        <w:t>    font-family: 'Source Serif Pro';</w:t>
-      </w:r>
-    </w:p>
-    <w:p>
-      <w:pPr>
-        <w:rPr>
-          <w:b/>
-          <w:bCs/>
-          <w:sz w:val="36"/>
-          <w:szCs w:val="36"/>
-        </w:rPr>
-      </w:pPr>
-      <w:r>
-        <w:rPr>
-          <w:b/>
-          <w:bCs/>
-          <w:sz w:val="36"/>
-          <w:szCs w:val="36"/>
-        </w:rPr>
-        <w:t xml:space="preserve">    </w:t>
-      </w:r>
-      <w:proofErr w:type="spellStart"/>
-      <w:r>
-        <w:rPr>
-          <w:b/>
-          <w:bCs/>
-          <w:sz w:val="36"/>
-          <w:szCs w:val="36"/>
-        </w:rPr>
-        <w:t>src</w:t>
-      </w:r>
-      <w:proofErr w:type="spellEnd"/>
-      <w:r>
-        <w:rPr>
-          <w:b/>
-          <w:bCs/>
-          <w:sz w:val="36"/>
-          <w:szCs w:val="36"/>
-        </w:rPr>
-        <w:t xml:space="preserve">: </w:t>
-      </w:r>
-      <w:proofErr w:type="spellStart"/>
-      <w:r>
-        <w:rPr>
-          <w:b/>
-          <w:bCs/>
-          <w:sz w:val="36"/>
-          <w:szCs w:val="36"/>
-        </w:rPr>
-        <w:t>url</w:t>
-      </w:r>
-      <w:proofErr w:type="spellEnd"/>
-      <w:r>
-        <w:rPr>
-          <w:b/>
-          <w:bCs/>
-          <w:sz w:val="36"/>
-          <w:szCs w:val="36"/>
-        </w:rPr>
-        <w:t>('/SourceSerif4-Medium.ttf') format('</w:t>
-      </w:r>
-      <w:proofErr w:type="spellStart"/>
-      <w:r>
-        <w:rPr>
-          <w:b/>
-          <w:bCs/>
-          <w:sz w:val="36"/>
-          <w:szCs w:val="36"/>
-        </w:rPr>
-        <w:t>truetype</w:t>
-      </w:r>
-      <w:proofErr w:type="spellEnd"/>
-      <w:r>
-        <w:rPr>
-          <w:b/>
-          <w:bCs/>
-          <w:sz w:val="36"/>
-          <w:szCs w:val="36"/>
-        </w:rPr>
-        <w:t>');</w:t>
-      </w:r>
-    </w:p>
-    <w:p>
-      <w:pPr>
-        <w:rPr>
-          <w:b/>
-          <w:bCs/>
-          <w:sz w:val="36"/>
-          <w:szCs w:val="36"/>
-        </w:rPr>
-      </w:pPr>
-      <w:r>
-        <w:rPr>
-          <w:b/>
-          <w:bCs/>
-          <w:sz w:val="36"/>
-          <w:szCs w:val="36"/>
-        </w:rPr>
-        <w:t>}</w:t>
-      </w:r>
-    </w:p>
-    <w:p>
-      <w:pPr>
-        <w:rPr>
-          <w:b/>
-          <w:bCs/>
-          <w:sz w:val="36"/>
-          <w:szCs w:val="36"/>
-        </w:rPr>
-      </w:pPr>
-    </w:p>
-    <w:p>
-      <w:pPr>
-        <w:rPr>
-          <w:b/>
-          <w:bCs/>
-          <w:sz w:val="36"/>
-          <w:szCs w:val="36"/>
-        </w:rPr>
-      </w:pPr>
-      <w:r>
-        <w:rPr>
-          <w:b/>
-          <w:bCs/>
-          <w:sz w:val="36"/>
-          <w:szCs w:val="36"/>
-        </w:rPr>
-        <w:t>@font-face {</w:t>
-      </w:r>
-    </w:p>
-    <w:p>
-      <w:pPr>
-        <w:rPr>
-          <w:b/>
-          <w:bCs/>
-          <w:sz w:val="36"/>
-          <w:szCs w:val="36"/>
-        </w:rPr>
-      </w:pPr>
-      <w:r>
-        <w:rPr>
-          <w:b/>
-          <w:bCs/>
-          <w:sz w:val="36"/>
-          <w:szCs w:val="36"/>
-        </w:rPr>
         <w:t>    font-family: 'Bukhari Script';</w:t>
       </w:r>
     </w:p>
@@ -706,67 +420,7 @@
           <w:sz w:val="36"/>
           <w:szCs w:val="36"/>
         </w:rPr>
-        <w:t xml:space="preserve">    </w:t>
-      </w:r>
-      <w:proofErr w:type="spellStart"/>
-      <w:r>
-        <w:rPr>
-          <w:b/>
-          <w:bCs/>
-          <w:sz w:val="36"/>
-          <w:szCs w:val="36"/>
-        </w:rPr>
-        <w:t>src</w:t>
-      </w:r>
-      <w:proofErr w:type="spellEnd"/>
-      <w:r>
-        <w:rPr>
-          <w:b/>
-          <w:bCs/>
-          <w:sz w:val="36"/>
-          <w:szCs w:val="36"/>
-        </w:rPr>
-        <w:t xml:space="preserve">: </w:t>
-      </w:r>
-      <w:proofErr w:type="spellStart"/>
-      <w:r>
-        <w:rPr>
-          <w:b/>
-          <w:bCs/>
-          <w:sz w:val="36"/>
-          <w:szCs w:val="36"/>
-        </w:rPr>
-        <w:t>url</w:t>
-      </w:r>
-      <w:proofErr w:type="spellEnd"/>
-      <w:r>
-        <w:rPr>
-          <w:b/>
-          <w:bCs/>
-          <w:sz w:val="36"/>
-          <w:szCs w:val="36"/>
-        </w:rPr>
-        <w:t>('/BukhariScript-lemD.ttf') format('</w:t>
-      </w:r>
-      <w:proofErr w:type="spellStart"/>
-      <w:r>
-        <w:rPr>
-          <w:b/>
-          <w:bCs/>
-          <w:sz w:val="36"/>
-          <w:szCs w:val="36"/>
-        </w:rPr>
-        <w:t>truetype</w:t>
-      </w:r>
-      <w:proofErr w:type="spellEnd"/>
-      <w:r>
-        <w:rPr>
-          <w:b/>
-          <w:bCs/>
-          <w:sz w:val="36"/>
-          <w:szCs w:val="36"/>
-        </w:rPr>
-        <w:t>');</w:t>
+        <w:t>    src: url('/BukhariScript-lemD.ttf') format('truetype');</w:t>
       </w:r>
     </w:p>
     <w:p>
@@ -1421,6 +1075,7 @@
   <w:style w:type="character" w:default="1" w:styleId="DefaultParagraphFont">
     <w:name w:val="Default Paragraph Font"/>
     <w:uiPriority w:val="1"/>
+    <w:semiHidden/>
     <w:unhideWhenUsed/>
   </w:style>
   <w:style w:type="table" w:default="1" w:styleId="TableNormal">

</xml_diff>